<commit_message>
added new logo, and new links
</commit_message>
<xml_diff>
--- a/attribution.txt.docx
+++ b/attribution.txt.docx
@@ -36,8 +36,7 @@
     <w:p>
       <w:pPr>
         <w:rPr>
-          <w:color w:val="0563C1" w:themeColor="hyperlink"/>
-          <w:u w:val="single"/>
+          <w:rStyle w:val="Hyperlink"/>
         </w:rPr>
       </w:pPr>
       <w:proofErr w:type="spellStart"/>
@@ -57,11 +56,43 @@
         </w:r>
       </w:hyperlink>
     </w:p>
-    <w:p/>
     <w:p>
+      <w:pPr>
+        <w:rPr>
+          <w:color w:val="0563C1" w:themeColor="hyperlink"/>
+          <w:u w:val="single"/>
+        </w:rPr>
+      </w:pPr>
+    </w:p>
+    <w:p>
+      <w:pPr>
+        <w:rPr>
+          <w:color w:val="0563C1" w:themeColor="hyperlink"/>
+          <w:u w:val="single"/>
+        </w:rPr>
+      </w:pPr>
+      <w:r>
+        <w:t>David’s Character</w:t>
+      </w:r>
+      <w:r>
+        <w:rPr>
+          <w:color w:val="0563C1" w:themeColor="hyperlink"/>
+          <w:u w:val="single"/>
+        </w:rPr>
+        <w:t xml:space="preserve"> </w:t>
+      </w:r>
+      <w:r>
+        <w:rPr>
+          <w:color w:val="0563C1" w:themeColor="hyperlink"/>
+          <w:u w:val="single"/>
+        </w:rPr>
+        <w:t>http://msavatar1.nexon.net/Character/HEKKNFFEIINKHHMBAECBLMHIFFNDGFIPFJFAFCLGLOGHMLABOIIFMNNKBJHHLEDGNBNBCDDNIGLNOOBHEFJHALFCPBEIODKJ.png</w:t>
+      </w:r>
       <w:bookmarkStart w:id="0" w:name="_GoBack"/>
       <w:bookmarkEnd w:id="0"/>
     </w:p>
+    <w:p/>
+    <w:p/>
     <w:sectPr>
       <w:pgSz w:w="12240" w:h="15840"/>
       <w:pgMar w:top="1440" w:right="1440" w:bottom="1440" w:left="1440" w:header="720" w:footer="720" w:gutter="0"/>

</xml_diff>